<commit_message>
add file tiles spring mmvc
</commit_message>
<xml_diff>
--- a/Servlet_Hien.docx
+++ b/Servlet_Hien.docx
@@ -22,170 +22,6 @@
           <w:szCs w:val="22"/>
         </w:rPr>
         <w:t xml:space="preserve">Redirect </w:t>
-      </w:r>
-    </w:p>
-    <w:p>
-      <w:pPr>
-        <w:pStyle w:val="NormalWeb"/>
-        <w:numPr>
-          <w:ilvl w:val="0"/>
-          <w:numId w:val="1"/>
-        </w:numPr>
-        <w:shd w:val="clear" w:color="auto" w:fill="FFFFFF"/>
-        <w:spacing w:line="345" w:lineRule="atLeast"/>
-        <w:rPr>
-          <w:color w:val="000000"/>
-          <w:sz w:val="22"/>
-          <w:szCs w:val="22"/>
-        </w:rPr>
-      </w:pPr>
-      <w:r>
-        <w:rPr>
-          <w:color w:val="000000"/>
-          <w:sz w:val="22"/>
-          <w:szCs w:val="22"/>
-        </w:rPr>
-        <w:t>The</w:t>
-      </w:r>
-      <w:r>
-        <w:rPr>
-          <w:rStyle w:val="apple-converted-space"/>
-          <w:color w:val="000000"/>
-          <w:sz w:val="22"/>
-          <w:szCs w:val="22"/>
-        </w:rPr>
-        <w:t> </w:t>
-      </w:r>
-      <w:proofErr w:type="spellStart"/>
-      <w:proofErr w:type="gramStart"/>
-      <w:r>
-        <w:rPr>
-          <w:b/>
-          <w:bCs/>
-          <w:color w:val="000000"/>
-          <w:sz w:val="22"/>
-          <w:szCs w:val="22"/>
-        </w:rPr>
-        <w:t>sendRedirect</w:t>
-      </w:r>
-      <w:proofErr w:type="spellEnd"/>
-      <w:r>
-        <w:rPr>
-          <w:b/>
-          <w:bCs/>
-          <w:color w:val="000000"/>
-          <w:sz w:val="22"/>
-          <w:szCs w:val="22"/>
-        </w:rPr>
-        <w:t>(</w:t>
-      </w:r>
-      <w:proofErr w:type="gramEnd"/>
-      <w:r>
-        <w:rPr>
-          <w:b/>
-          <w:bCs/>
-          <w:color w:val="000000"/>
-          <w:sz w:val="22"/>
-          <w:szCs w:val="22"/>
-        </w:rPr>
-        <w:t>)</w:t>
-      </w:r>
-      <w:r>
-        <w:rPr>
-          <w:rStyle w:val="apple-converted-space"/>
-          <w:color w:val="000000"/>
-          <w:sz w:val="22"/>
-          <w:szCs w:val="22"/>
-        </w:rPr>
-        <w:t> </w:t>
-      </w:r>
-      <w:r>
-        <w:rPr>
-          <w:color w:val="000000"/>
-          <w:sz w:val="22"/>
-          <w:szCs w:val="22"/>
-        </w:rPr>
-        <w:t>method of</w:t>
-      </w:r>
-      <w:r>
-        <w:rPr>
-          <w:rStyle w:val="apple-converted-space"/>
-          <w:color w:val="000000"/>
-          <w:sz w:val="22"/>
-          <w:szCs w:val="22"/>
-        </w:rPr>
-        <w:t> </w:t>
-      </w:r>
-      <w:proofErr w:type="spellStart"/>
-      <w:r>
-        <w:rPr>
-          <w:b/>
-          <w:bCs/>
-          <w:color w:val="000000"/>
-          <w:sz w:val="22"/>
-          <w:szCs w:val="22"/>
-        </w:rPr>
-        <w:t>HttpServletResponse</w:t>
-      </w:r>
-      <w:proofErr w:type="spellEnd"/>
-      <w:r>
-        <w:rPr>
-          <w:rStyle w:val="apple-converted-space"/>
-          <w:color w:val="000000"/>
-          <w:sz w:val="22"/>
-          <w:szCs w:val="22"/>
-        </w:rPr>
-        <w:t> </w:t>
-      </w:r>
-      <w:r>
-        <w:rPr>
-          <w:color w:val="000000"/>
-          <w:sz w:val="22"/>
-          <w:szCs w:val="22"/>
-        </w:rPr>
-        <w:t xml:space="preserve">interface can be used to redirect response to another resource, it may be servlet, </w:t>
-      </w:r>
-      <w:proofErr w:type="spellStart"/>
-      <w:r>
-        <w:rPr>
-          <w:color w:val="000000"/>
-          <w:sz w:val="22"/>
-          <w:szCs w:val="22"/>
-        </w:rPr>
-        <w:t>jsp</w:t>
-      </w:r>
-      <w:proofErr w:type="spellEnd"/>
-      <w:r>
-        <w:rPr>
-          <w:color w:val="000000"/>
-          <w:sz w:val="22"/>
-          <w:szCs w:val="22"/>
-        </w:rPr>
-        <w:t xml:space="preserve"> or html file.</w:t>
-      </w:r>
-    </w:p>
-    <w:p>
-      <w:pPr>
-        <w:pStyle w:val="NormalWeb"/>
-        <w:numPr>
-          <w:ilvl w:val="0"/>
-          <w:numId w:val="1"/>
-        </w:numPr>
-        <w:shd w:val="clear" w:color="auto" w:fill="FFFFFF"/>
-        <w:spacing w:line="345" w:lineRule="atLeast"/>
-        <w:rPr>
-          <w:color w:val="000000"/>
-          <w:sz w:val="22"/>
-          <w:szCs w:val="22"/>
-        </w:rPr>
-      </w:pPr>
-      <w:r>
-        <w:rPr>
-          <w:color w:val="000000"/>
-          <w:sz w:val="22"/>
-          <w:szCs w:val="22"/>
-        </w:rPr>
-        <w:t>It accepts relative as well as absolute URL.</w:t>
       </w:r>
     </w:p>
     <w:p>
@@ -449,6 +285,7 @@
                 <w:szCs w:val="22"/>
               </w:rPr>
             </w:pPr>
+            <w:proofErr w:type="spellStart"/>
             <w:r>
               <w:rPr>
                 <w:color w:val="000000"/>
@@ -456,8 +293,189 @@
                 <w:szCs w:val="22"/>
                 <w:shd w:val="clear" w:color="auto" w:fill="F6FFE1"/>
               </w:rPr>
-              <w:t>It sends the same request and response objects to another servlet.</w:t>
-            </w:r>
+              <w:t>Nó</w:t>
+            </w:r>
+            <w:proofErr w:type="spellEnd"/>
+            <w:r>
+              <w:rPr>
+                <w:color w:val="000000"/>
+                <w:sz w:val="22"/>
+                <w:szCs w:val="22"/>
+                <w:shd w:val="clear" w:color="auto" w:fill="F6FFE1"/>
+              </w:rPr>
+              <w:t xml:space="preserve"> </w:t>
+            </w:r>
+            <w:proofErr w:type="spellStart"/>
+            <w:r>
+              <w:rPr>
+                <w:color w:val="000000"/>
+                <w:sz w:val="22"/>
+                <w:szCs w:val="22"/>
+                <w:shd w:val="clear" w:color="auto" w:fill="F6FFE1"/>
+              </w:rPr>
+              <w:t>gửi</w:t>
+            </w:r>
+            <w:proofErr w:type="spellEnd"/>
+            <w:r>
+              <w:rPr>
+                <w:color w:val="000000"/>
+                <w:sz w:val="22"/>
+                <w:szCs w:val="22"/>
+                <w:shd w:val="clear" w:color="auto" w:fill="F6FFE1"/>
+              </w:rPr>
+              <w:t xml:space="preserve"> 1 </w:t>
+            </w:r>
+            <w:proofErr w:type="spellStart"/>
+            <w:r>
+              <w:rPr>
+                <w:color w:val="000000"/>
+                <w:sz w:val="22"/>
+                <w:szCs w:val="22"/>
+                <w:shd w:val="clear" w:color="auto" w:fill="F6FFE1"/>
+              </w:rPr>
+              <w:t>yêu</w:t>
+            </w:r>
+            <w:proofErr w:type="spellEnd"/>
+            <w:r>
+              <w:rPr>
+                <w:color w:val="000000"/>
+                <w:sz w:val="22"/>
+                <w:szCs w:val="22"/>
+                <w:shd w:val="clear" w:color="auto" w:fill="F6FFE1"/>
+              </w:rPr>
+              <w:t xml:space="preserve"> </w:t>
+            </w:r>
+            <w:proofErr w:type="spellStart"/>
+            <w:r>
+              <w:rPr>
+                <w:color w:val="000000"/>
+                <w:sz w:val="22"/>
+                <w:szCs w:val="22"/>
+                <w:shd w:val="clear" w:color="auto" w:fill="F6FFE1"/>
+              </w:rPr>
+              <w:t>cầu</w:t>
+            </w:r>
+            <w:proofErr w:type="spellEnd"/>
+            <w:r>
+              <w:rPr>
+                <w:color w:val="000000"/>
+                <w:sz w:val="22"/>
+                <w:szCs w:val="22"/>
+                <w:shd w:val="clear" w:color="auto" w:fill="F6FFE1"/>
+              </w:rPr>
+              <w:t xml:space="preserve"> </w:t>
+            </w:r>
+            <w:proofErr w:type="spellStart"/>
+            <w:r>
+              <w:rPr>
+                <w:color w:val="000000"/>
+                <w:sz w:val="22"/>
+                <w:szCs w:val="22"/>
+                <w:shd w:val="clear" w:color="auto" w:fill="F6FFE1"/>
+              </w:rPr>
+              <w:t>tương</w:t>
+            </w:r>
+            <w:proofErr w:type="spellEnd"/>
+            <w:r>
+              <w:rPr>
+                <w:color w:val="000000"/>
+                <w:sz w:val="22"/>
+                <w:szCs w:val="22"/>
+                <w:shd w:val="clear" w:color="auto" w:fill="F6FFE1"/>
+              </w:rPr>
+              <w:t xml:space="preserve"> </w:t>
+            </w:r>
+            <w:proofErr w:type="spellStart"/>
+            <w:r>
+              <w:rPr>
+                <w:color w:val="000000"/>
+                <w:sz w:val="22"/>
+                <w:szCs w:val="22"/>
+                <w:shd w:val="clear" w:color="auto" w:fill="F6FFE1"/>
+              </w:rPr>
+              <w:t>tự</w:t>
+            </w:r>
+            <w:proofErr w:type="spellEnd"/>
+            <w:r>
+              <w:rPr>
+                <w:color w:val="000000"/>
+                <w:sz w:val="22"/>
+                <w:szCs w:val="22"/>
+                <w:shd w:val="clear" w:color="auto" w:fill="F6FFE1"/>
+              </w:rPr>
+              <w:t xml:space="preserve"> </w:t>
+            </w:r>
+            <w:proofErr w:type="spellStart"/>
+            <w:r>
+              <w:rPr>
+                <w:color w:val="000000"/>
+                <w:sz w:val="22"/>
+                <w:szCs w:val="22"/>
+                <w:shd w:val="clear" w:color="auto" w:fill="F6FFE1"/>
+              </w:rPr>
+              <w:t>cho</w:t>
+            </w:r>
+            <w:proofErr w:type="spellEnd"/>
+            <w:r>
+              <w:rPr>
+                <w:color w:val="000000"/>
+                <w:sz w:val="22"/>
+                <w:szCs w:val="22"/>
+                <w:shd w:val="clear" w:color="auto" w:fill="F6FFE1"/>
+              </w:rPr>
+              <w:t xml:space="preserve"> servlet </w:t>
+            </w:r>
+            <w:proofErr w:type="spellStart"/>
+            <w:r>
+              <w:rPr>
+                <w:color w:val="000000"/>
+                <w:sz w:val="22"/>
+                <w:szCs w:val="22"/>
+                <w:shd w:val="clear" w:color="auto" w:fill="F6FFE1"/>
+              </w:rPr>
+              <w:t>khác</w:t>
+            </w:r>
+            <w:proofErr w:type="spellEnd"/>
+            <w:r>
+              <w:rPr>
+                <w:color w:val="000000"/>
+                <w:sz w:val="22"/>
+                <w:szCs w:val="22"/>
+                <w:shd w:val="clear" w:color="auto" w:fill="F6FFE1"/>
+              </w:rPr>
+              <w:t xml:space="preserve"> </w:t>
+            </w:r>
+            <w:proofErr w:type="spellStart"/>
+            <w:r>
+              <w:rPr>
+                <w:color w:val="000000"/>
+                <w:sz w:val="22"/>
+                <w:szCs w:val="22"/>
+                <w:shd w:val="clear" w:color="auto" w:fill="F6FFE1"/>
+              </w:rPr>
+              <w:t>xử</w:t>
+            </w:r>
+            <w:proofErr w:type="spellEnd"/>
+            <w:r>
+              <w:rPr>
+                <w:color w:val="000000"/>
+                <w:sz w:val="22"/>
+                <w:szCs w:val="22"/>
+                <w:shd w:val="clear" w:color="auto" w:fill="F6FFE1"/>
+              </w:rPr>
+              <w:t xml:space="preserve"> </w:t>
+            </w:r>
+            <w:proofErr w:type="spellStart"/>
+            <w:r>
+              <w:rPr>
+                <w:color w:val="000000"/>
+                <w:sz w:val="22"/>
+                <w:szCs w:val="22"/>
+                <w:shd w:val="clear" w:color="auto" w:fill="F6FFE1"/>
+              </w:rPr>
+              <w:t>lý</w:t>
+            </w:r>
+            <w:proofErr w:type="spellEnd"/>
           </w:p>
         </w:tc>
       </w:tr>
@@ -477,12 +495,149 @@
                 <w:color w:val="000000"/>
               </w:rPr>
             </w:pPr>
+            <w:proofErr w:type="spellStart"/>
             <w:r>
               <w:rPr>
                 <w:rFonts w:ascii="Times New Roman" w:hAnsi="Times New Roman" w:cs="Times New Roman"/>
                 <w:color w:val="000000"/>
               </w:rPr>
-              <w:t>It can be used within and outside the server.</w:t>
+              <w:t>Có</w:t>
+            </w:r>
+            <w:proofErr w:type="spellEnd"/>
+            <w:r>
+              <w:rPr>
+                <w:rFonts w:ascii="Times New Roman" w:hAnsi="Times New Roman" w:cs="Times New Roman"/>
+                <w:color w:val="000000"/>
+              </w:rPr>
+              <w:t xml:space="preserve"> </w:t>
+            </w:r>
+            <w:proofErr w:type="spellStart"/>
+            <w:r>
+              <w:rPr>
+                <w:rFonts w:ascii="Times New Roman" w:hAnsi="Times New Roman" w:cs="Times New Roman"/>
+                <w:color w:val="000000"/>
+              </w:rPr>
+              <w:t>thể</w:t>
+            </w:r>
+            <w:proofErr w:type="spellEnd"/>
+            <w:r>
+              <w:rPr>
+                <w:rFonts w:ascii="Times New Roman" w:hAnsi="Times New Roman" w:cs="Times New Roman"/>
+                <w:color w:val="000000"/>
+              </w:rPr>
+              <w:t xml:space="preserve"> </w:t>
+            </w:r>
+            <w:proofErr w:type="spellStart"/>
+            <w:r>
+              <w:rPr>
+                <w:rFonts w:ascii="Times New Roman" w:hAnsi="Times New Roman" w:cs="Times New Roman"/>
+                <w:color w:val="000000"/>
+              </w:rPr>
+              <w:t>sử</w:t>
+            </w:r>
+            <w:proofErr w:type="spellEnd"/>
+            <w:r>
+              <w:rPr>
+                <w:rFonts w:ascii="Times New Roman" w:hAnsi="Times New Roman" w:cs="Times New Roman"/>
+                <w:color w:val="000000"/>
+              </w:rPr>
+              <w:t xml:space="preserve"> </w:t>
+            </w:r>
+            <w:proofErr w:type="spellStart"/>
+            <w:r>
+              <w:rPr>
+                <w:rFonts w:ascii="Times New Roman" w:hAnsi="Times New Roman" w:cs="Times New Roman"/>
+                <w:color w:val="000000"/>
+              </w:rPr>
+              <w:t>dụng</w:t>
+            </w:r>
+            <w:proofErr w:type="spellEnd"/>
+            <w:r>
+              <w:rPr>
+                <w:rFonts w:ascii="Times New Roman" w:hAnsi="Times New Roman" w:cs="Times New Roman"/>
+                <w:color w:val="000000"/>
+              </w:rPr>
+              <w:t xml:space="preserve"> </w:t>
+            </w:r>
+            <w:proofErr w:type="spellStart"/>
+            <w:r>
+              <w:rPr>
+                <w:rFonts w:ascii="Times New Roman" w:hAnsi="Times New Roman" w:cs="Times New Roman"/>
+                <w:color w:val="000000"/>
+              </w:rPr>
+              <w:t>bên</w:t>
+            </w:r>
+            <w:proofErr w:type="spellEnd"/>
+            <w:r>
+              <w:rPr>
+                <w:rFonts w:ascii="Times New Roman" w:hAnsi="Times New Roman" w:cs="Times New Roman"/>
+                <w:color w:val="000000"/>
+              </w:rPr>
+              <w:t xml:space="preserve"> </w:t>
+            </w:r>
+            <w:proofErr w:type="spellStart"/>
+            <w:r>
+              <w:rPr>
+                <w:rFonts w:ascii="Times New Roman" w:hAnsi="Times New Roman" w:cs="Times New Roman"/>
+                <w:color w:val="000000"/>
+              </w:rPr>
+              <w:t>trong</w:t>
+            </w:r>
+            <w:proofErr w:type="spellEnd"/>
+            <w:r>
+              <w:rPr>
+                <w:rFonts w:ascii="Times New Roman" w:hAnsi="Times New Roman" w:cs="Times New Roman"/>
+                <w:color w:val="000000"/>
+              </w:rPr>
+              <w:t xml:space="preserve"> </w:t>
+            </w:r>
+            <w:proofErr w:type="spellStart"/>
+            <w:r>
+              <w:rPr>
+                <w:rFonts w:ascii="Times New Roman" w:hAnsi="Times New Roman" w:cs="Times New Roman"/>
+                <w:color w:val="000000"/>
+              </w:rPr>
+              <w:t>hoặc</w:t>
+            </w:r>
+            <w:proofErr w:type="spellEnd"/>
+            <w:r>
+              <w:rPr>
+                <w:rFonts w:ascii="Times New Roman" w:hAnsi="Times New Roman" w:cs="Times New Roman"/>
+                <w:color w:val="000000"/>
+              </w:rPr>
+              <w:t xml:space="preserve"> </w:t>
+            </w:r>
+            <w:proofErr w:type="spellStart"/>
+            <w:r>
+              <w:rPr>
+                <w:rFonts w:ascii="Times New Roman" w:hAnsi="Times New Roman" w:cs="Times New Roman"/>
+                <w:color w:val="000000"/>
+              </w:rPr>
+              <w:t>bên</w:t>
+            </w:r>
+            <w:proofErr w:type="spellEnd"/>
+            <w:r>
+              <w:rPr>
+                <w:rFonts w:ascii="Times New Roman" w:hAnsi="Times New Roman" w:cs="Times New Roman"/>
+                <w:color w:val="000000"/>
+              </w:rPr>
+              <w:t xml:space="preserve"> </w:t>
+            </w:r>
+            <w:proofErr w:type="spellStart"/>
+            <w:r>
+              <w:rPr>
+                <w:rFonts w:ascii="Times New Roman" w:hAnsi="Times New Roman" w:cs="Times New Roman"/>
+                <w:color w:val="000000"/>
+              </w:rPr>
+              <w:t>ngoài</w:t>
+            </w:r>
+            <w:proofErr w:type="spellEnd"/>
+            <w:r>
+              <w:rPr>
+                <w:rFonts w:ascii="Times New Roman" w:hAnsi="Times New Roman" w:cs="Times New Roman"/>
+                <w:color w:val="000000"/>
+              </w:rPr>
+              <w:t xml:space="preserve"> server</w:t>
             </w:r>
           </w:p>
           <w:p>
@@ -493,6 +648,187 @@
                 <w:color w:val="000000"/>
                 <w:sz w:val="22"/>
                 <w:szCs w:val="22"/>
+              </w:rPr>
+            </w:pPr>
+            <w:bookmarkStart w:id="0" w:name="_GoBack"/>
+            <w:bookmarkEnd w:id="0"/>
+          </w:p>
+        </w:tc>
+        <w:tc>
+          <w:tcPr>
+            <w:tcW w:w="4765" w:type="dxa"/>
+          </w:tcPr>
+          <w:p>
+            <w:pPr>
+              <w:pStyle w:val="NormalWeb"/>
+              <w:spacing w:line="345" w:lineRule="atLeast"/>
+              <w:rPr>
+                <w:color w:val="000000"/>
+                <w:sz w:val="22"/>
+                <w:szCs w:val="22"/>
+              </w:rPr>
+            </w:pPr>
+            <w:proofErr w:type="spellStart"/>
+            <w:r>
+              <w:rPr>
+                <w:color w:val="000000"/>
+                <w:sz w:val="22"/>
+                <w:szCs w:val="22"/>
+                <w:shd w:val="clear" w:color="auto" w:fill="FFFFFF"/>
+              </w:rPr>
+              <w:t>Chỉ</w:t>
+            </w:r>
+            <w:proofErr w:type="spellEnd"/>
+            <w:r>
+              <w:rPr>
+                <w:color w:val="000000"/>
+                <w:sz w:val="22"/>
+                <w:szCs w:val="22"/>
+                <w:shd w:val="clear" w:color="auto" w:fill="FFFFFF"/>
+              </w:rPr>
+              <w:t xml:space="preserve"> </w:t>
+            </w:r>
+            <w:proofErr w:type="spellStart"/>
+            <w:r>
+              <w:rPr>
+                <w:color w:val="000000"/>
+                <w:sz w:val="22"/>
+                <w:szCs w:val="22"/>
+                <w:shd w:val="clear" w:color="auto" w:fill="FFFFFF"/>
+              </w:rPr>
+              <w:t>hoạt</w:t>
+            </w:r>
+            <w:proofErr w:type="spellEnd"/>
+            <w:r>
+              <w:rPr>
+                <w:color w:val="000000"/>
+                <w:sz w:val="22"/>
+                <w:szCs w:val="22"/>
+                <w:shd w:val="clear" w:color="auto" w:fill="FFFFFF"/>
+              </w:rPr>
+              <w:t xml:space="preserve"> </w:t>
+            </w:r>
+            <w:proofErr w:type="spellStart"/>
+            <w:r>
+              <w:rPr>
+                <w:color w:val="000000"/>
+                <w:sz w:val="22"/>
+                <w:szCs w:val="22"/>
+                <w:shd w:val="clear" w:color="auto" w:fill="FFFFFF"/>
+              </w:rPr>
+              <w:t>động</w:t>
+            </w:r>
+            <w:proofErr w:type="spellEnd"/>
+            <w:r>
+              <w:rPr>
+                <w:color w:val="000000"/>
+                <w:sz w:val="22"/>
+                <w:szCs w:val="22"/>
+                <w:shd w:val="clear" w:color="auto" w:fill="FFFFFF"/>
+              </w:rPr>
+              <w:t xml:space="preserve"> </w:t>
+            </w:r>
+            <w:proofErr w:type="spellStart"/>
+            <w:r>
+              <w:rPr>
+                <w:color w:val="000000"/>
+                <w:sz w:val="22"/>
+                <w:szCs w:val="22"/>
+                <w:shd w:val="clear" w:color="auto" w:fill="FFFFFF"/>
+              </w:rPr>
+              <w:t>bên</w:t>
+            </w:r>
+            <w:proofErr w:type="spellEnd"/>
+            <w:r>
+              <w:rPr>
+                <w:color w:val="000000"/>
+                <w:sz w:val="22"/>
+                <w:szCs w:val="22"/>
+                <w:shd w:val="clear" w:color="auto" w:fill="FFFFFF"/>
+              </w:rPr>
+              <w:t xml:space="preserve"> </w:t>
+            </w:r>
+            <w:proofErr w:type="spellStart"/>
+            <w:r>
+              <w:rPr>
+                <w:color w:val="000000"/>
+                <w:sz w:val="22"/>
+                <w:szCs w:val="22"/>
+                <w:shd w:val="clear" w:color="auto" w:fill="FFFFFF"/>
+              </w:rPr>
+              <w:t>trong</w:t>
+            </w:r>
+            <w:proofErr w:type="spellEnd"/>
+            <w:r>
+              <w:rPr>
+                <w:color w:val="000000"/>
+                <w:sz w:val="22"/>
+                <w:szCs w:val="22"/>
+                <w:shd w:val="clear" w:color="auto" w:fill="FFFFFF"/>
+              </w:rPr>
+              <w:t xml:space="preserve"> server</w:t>
+            </w:r>
+          </w:p>
+        </w:tc>
+      </w:tr>
+      <w:tr>
+        <w:tc>
+          <w:tcPr>
+            <w:tcW w:w="4585" w:type="dxa"/>
+          </w:tcPr>
+          <w:p>
+            <w:pPr>
+              <w:spacing w:line="345" w:lineRule="atLeast"/>
+              <w:rPr>
+                <w:rFonts w:ascii="Times New Roman" w:eastAsia="Times New Roman" w:hAnsi="Times New Roman" w:cs="Times New Roman"/>
+                <w:color w:val="000000"/>
+                <w:sz w:val="20"/>
+                <w:szCs w:val="20"/>
+                <w:shd w:val="clear" w:color="auto" w:fill="FFFFFF"/>
+              </w:rPr>
+            </w:pPr>
+            <w:r>
+              <w:rPr>
+                <w:rFonts w:ascii="Times New Roman" w:eastAsia="Times New Roman" w:hAnsi="Times New Roman" w:cs="Times New Roman"/>
+                <w:color w:val="000000"/>
+                <w:sz w:val="20"/>
+                <w:szCs w:val="20"/>
+                <w:shd w:val="clear" w:color="auto" w:fill="FFFFFF"/>
+              </w:rPr>
+              <w:t xml:space="preserve">Example: </w:t>
+            </w:r>
+            <w:proofErr w:type="spellStart"/>
+            <w:r>
+              <w:rPr>
+                <w:rFonts w:ascii="Times New Roman" w:eastAsia="Times New Roman" w:hAnsi="Times New Roman" w:cs="Times New Roman"/>
+                <w:color w:val="000000"/>
+                <w:sz w:val="20"/>
+                <w:szCs w:val="20"/>
+                <w:shd w:val="clear" w:color="auto" w:fill="FFFFFF"/>
+              </w:rPr>
+              <w:t>response.sendRedirect</w:t>
+            </w:r>
+            <w:proofErr w:type="spellEnd"/>
+            <w:r>
+              <w:rPr>
+                <w:rFonts w:ascii="Times New Roman" w:eastAsia="Times New Roman" w:hAnsi="Times New Roman" w:cs="Times New Roman"/>
+                <w:color w:val="000000"/>
+                <w:sz w:val="20"/>
+                <w:szCs w:val="20"/>
+                <w:shd w:val="clear" w:color="auto" w:fill="FFFFFF"/>
+              </w:rPr>
+              <w:t>("servlet2");</w:t>
+            </w:r>
+          </w:p>
+          <w:p>
+            <w:pPr>
+              <w:pStyle w:val="NormalWeb"/>
+              <w:spacing w:line="345" w:lineRule="atLeast"/>
+              <w:rPr>
+                <w:color w:val="000000"/>
+                <w:sz w:val="20"/>
+                <w:szCs w:val="20"/>
+                <w:shd w:val="clear" w:color="auto" w:fill="FFFFFF"/>
               </w:rPr>
             </w:pPr>
           </w:p>
@@ -516,9 +852,9 @@
                 <w:color w:val="000000"/>
                 <w:sz w:val="22"/>
                 <w:szCs w:val="22"/>
-                <w:shd w:val="clear" w:color="auto" w:fill="FFFFFF"/>
-              </w:rPr>
-              <w:t>It can work within the server only.</w:t>
+                <w:shd w:val="clear" w:color="auto" w:fill="F6FFE1"/>
+              </w:rPr>
+              <w:t>Example: request.getRequestDispacher("servlet2").forward(request,response);</w:t>
             </w:r>
           </w:p>
         </w:tc>
@@ -539,50 +875,60 @@
                 <w:shd w:val="clear" w:color="auto" w:fill="FFFFFF"/>
               </w:rPr>
             </w:pPr>
-            <w:r>
-              <w:rPr>
-                <w:rFonts w:ascii="Times New Roman" w:eastAsia="Times New Roman" w:hAnsi="Times New Roman" w:cs="Times New Roman"/>
-                <w:color w:val="000000"/>
-                <w:sz w:val="20"/>
-                <w:szCs w:val="20"/>
-                <w:shd w:val="clear" w:color="auto" w:fill="FFFFFF"/>
-              </w:rPr>
-              <w:t xml:space="preserve">Example: </w:t>
-            </w:r>
-            <w:proofErr w:type="spellStart"/>
-            <w:r>
-              <w:rPr>
-                <w:rFonts w:ascii="Times New Roman" w:eastAsia="Times New Roman" w:hAnsi="Times New Roman" w:cs="Times New Roman"/>
-                <w:color w:val="000000"/>
-                <w:sz w:val="20"/>
-                <w:szCs w:val="20"/>
-                <w:shd w:val="clear" w:color="auto" w:fill="FFFFFF"/>
-              </w:rPr>
-              <w:t>response.sendRedirect</w:t>
-            </w:r>
-            <w:proofErr w:type="spellEnd"/>
-            <w:r>
-              <w:rPr>
-                <w:rFonts w:ascii="Times New Roman" w:eastAsia="Times New Roman" w:hAnsi="Times New Roman" w:cs="Times New Roman"/>
-                <w:color w:val="000000"/>
-                <w:sz w:val="20"/>
-                <w:szCs w:val="20"/>
-                <w:shd w:val="clear" w:color="auto" w:fill="FFFFFF"/>
-              </w:rPr>
-              <w:t>("servlet2");</w:t>
-            </w:r>
-          </w:p>
-          <w:p>
-            <w:pPr>
-              <w:pStyle w:val="NormalWeb"/>
-              <w:spacing w:line="345" w:lineRule="atLeast"/>
-              <w:rPr>
-                <w:color w:val="000000"/>
-                <w:sz w:val="20"/>
-                <w:szCs w:val="20"/>
-                <w:shd w:val="clear" w:color="auto" w:fill="FFFFFF"/>
-              </w:rPr>
-            </w:pPr>
+            <w:proofErr w:type="gramStart"/>
+            <w:r>
+              <w:rPr>
+                <w:rFonts w:ascii="Times New Roman" w:eastAsia="Times New Roman" w:hAnsi="Times New Roman" w:cs="Times New Roman"/>
+                <w:color w:val="000000"/>
+                <w:sz w:val="20"/>
+                <w:szCs w:val="20"/>
+                <w:shd w:val="clear" w:color="auto" w:fill="FFFFFF"/>
+              </w:rPr>
+              <w:t>declared</w:t>
+            </w:r>
+            <w:proofErr w:type="gramEnd"/>
+            <w:r>
+              <w:rPr>
+                <w:rFonts w:ascii="Times New Roman" w:eastAsia="Times New Roman" w:hAnsi="Times New Roman" w:cs="Times New Roman"/>
+                <w:color w:val="000000"/>
+                <w:sz w:val="20"/>
+                <w:szCs w:val="20"/>
+                <w:shd w:val="clear" w:color="auto" w:fill="FFFFFF"/>
+              </w:rPr>
+              <w:t xml:space="preserve"> in </w:t>
+            </w:r>
+            <w:proofErr w:type="spellStart"/>
+            <w:r>
+              <w:rPr>
+                <w:rFonts w:ascii="Times New Roman" w:eastAsia="Times New Roman" w:hAnsi="Times New Roman" w:cs="Times New Roman"/>
+                <w:color w:val="000000"/>
+                <w:sz w:val="20"/>
+                <w:szCs w:val="20"/>
+                <w:shd w:val="clear" w:color="auto" w:fill="FFFFFF"/>
+              </w:rPr>
+              <w:t>HttpServletResponse</w:t>
+            </w:r>
+            <w:proofErr w:type="spellEnd"/>
+            <w:r>
+              <w:rPr>
+                <w:rFonts w:ascii="Times New Roman" w:eastAsia="Times New Roman" w:hAnsi="Times New Roman" w:cs="Times New Roman"/>
+                <w:color w:val="000000"/>
+                <w:sz w:val="20"/>
+                <w:szCs w:val="20"/>
+                <w:shd w:val="clear" w:color="auto" w:fill="FFFFFF"/>
+              </w:rPr>
+              <w:t xml:space="preserve"> </w:t>
+            </w:r>
+            <w:r>
+              <w:rPr>
+                <w:rFonts w:ascii="Times New Roman" w:eastAsia="Times New Roman" w:hAnsi="Times New Roman" w:cs="Times New Roman"/>
+                <w:color w:val="000000"/>
+                <w:sz w:val="20"/>
+                <w:szCs w:val="20"/>
+                <w:shd w:val="clear" w:color="auto" w:fill="FFFFFF"/>
+              </w:rPr>
+              <w:t>Interface.</w:t>
+            </w:r>
           </w:p>
         </w:tc>
         <w:tc>
@@ -595,18 +941,72 @@
               <w:spacing w:line="345" w:lineRule="atLeast"/>
               <w:rPr>
                 <w:color w:val="000000"/>
-                <w:sz w:val="22"/>
-                <w:szCs w:val="22"/>
+                <w:sz w:val="20"/>
+                <w:szCs w:val="20"/>
+                <w:shd w:val="clear" w:color="auto" w:fill="F6FFE1"/>
               </w:rPr>
             </w:pPr>
-            <w:r>
-              <w:rPr>
-                <w:color w:val="000000"/>
-                <w:sz w:val="22"/>
-                <w:szCs w:val="22"/>
-                <w:shd w:val="clear" w:color="auto" w:fill="F6FFE1"/>
-              </w:rPr>
-              <w:t>Example: request.getRequestDispacher("servlet2").forward(request,response);</w:t>
+            <w:proofErr w:type="gramStart"/>
+            <w:r>
+              <w:rPr>
+                <w:color w:val="000000"/>
+                <w:sz w:val="20"/>
+                <w:szCs w:val="20"/>
+                <w:shd w:val="clear" w:color="auto" w:fill="FFFFFF"/>
+              </w:rPr>
+              <w:t>declared</w:t>
+            </w:r>
+            <w:proofErr w:type="gramEnd"/>
+            <w:r>
+              <w:rPr>
+                <w:color w:val="000000"/>
+                <w:sz w:val="20"/>
+                <w:szCs w:val="20"/>
+                <w:shd w:val="clear" w:color="auto" w:fill="FFFFFF"/>
+              </w:rPr>
+              <w:t xml:space="preserve"> in</w:t>
+            </w:r>
+            <w:r>
+              <w:rPr>
+                <w:rStyle w:val="apple-converted-space"/>
+                <w:color w:val="000000"/>
+                <w:sz w:val="20"/>
+                <w:szCs w:val="20"/>
+                <w:shd w:val="clear" w:color="auto" w:fill="FFFFFF"/>
+              </w:rPr>
+              <w:t> </w:t>
+            </w:r>
+            <w:proofErr w:type="spellStart"/>
+            <w:r>
+              <w:rPr>
+                <w:color w:val="000000"/>
+                <w:sz w:val="20"/>
+                <w:szCs w:val="20"/>
+                <w:shd w:val="clear" w:color="auto" w:fill="FFFFFF"/>
+              </w:rPr>
+              <w:t>RequestDispatcher</w:t>
+            </w:r>
+            <w:proofErr w:type="spellEnd"/>
+            <w:r>
+              <w:rPr>
+                <w:rStyle w:val="apple-converted-space"/>
+                <w:b/>
+                <w:bCs/>
+                <w:color w:val="000000"/>
+                <w:sz w:val="20"/>
+                <w:szCs w:val="20"/>
+                <w:shd w:val="clear" w:color="auto" w:fill="FFFFFF"/>
+              </w:rPr>
+              <w:t> </w:t>
+            </w:r>
+            <w:r>
+              <w:rPr>
+                <w:color w:val="000000"/>
+                <w:sz w:val="20"/>
+                <w:szCs w:val="20"/>
+                <w:shd w:val="clear" w:color="auto" w:fill="FFFFFF"/>
+              </w:rPr>
+              <w:t>Interface.</w:t>
             </w:r>
           </w:p>
         </w:tc>
@@ -627,38 +1027,62 @@
                 <w:shd w:val="clear" w:color="auto" w:fill="FFFFFF"/>
               </w:rPr>
             </w:pPr>
-            <w:r>
-              <w:rPr>
-                <w:rFonts w:ascii="Times New Roman" w:eastAsia="Times New Roman" w:hAnsi="Times New Roman" w:cs="Times New Roman"/>
-                <w:color w:val="000000"/>
-                <w:sz w:val="20"/>
-                <w:szCs w:val="20"/>
-                <w:shd w:val="clear" w:color="auto" w:fill="FFFFFF"/>
-              </w:rPr>
-              <w:t xml:space="preserve">This method is declared in </w:t>
-            </w:r>
-            <w:proofErr w:type="spellStart"/>
-            <w:r>
-              <w:rPr>
-                <w:rFonts w:ascii="Times New Roman" w:eastAsia="Times New Roman" w:hAnsi="Times New Roman" w:cs="Times New Roman"/>
-                <w:color w:val="000000"/>
-                <w:sz w:val="20"/>
-                <w:szCs w:val="20"/>
-                <w:shd w:val="clear" w:color="auto" w:fill="FFFFFF"/>
-              </w:rPr>
-              <w:t>HttpServletResponseInterface</w:t>
-            </w:r>
-            <w:proofErr w:type="spellEnd"/>
-            <w:r>
-              <w:rPr>
-                <w:rFonts w:ascii="Times New Roman" w:eastAsia="Times New Roman" w:hAnsi="Times New Roman" w:cs="Times New Roman"/>
-                <w:color w:val="000000"/>
-                <w:sz w:val="20"/>
-                <w:szCs w:val="20"/>
-                <w:shd w:val="clear" w:color="auto" w:fill="FFFFFF"/>
-              </w:rPr>
-              <w:t>.</w:t>
-            </w:r>
+            <w:proofErr w:type="spellStart"/>
+            <w:r>
+              <w:rPr>
+                <w:rFonts w:ascii="Times New Roman" w:eastAsia="Times New Roman" w:hAnsi="Times New Roman" w:cs="Times New Roman"/>
+                <w:color w:val="000000"/>
+                <w:sz w:val="20"/>
+                <w:szCs w:val="20"/>
+                <w:shd w:val="clear" w:color="auto" w:fill="FFFFFF"/>
+              </w:rPr>
+              <w:t>Được</w:t>
+            </w:r>
+            <w:proofErr w:type="spellEnd"/>
+            <w:r>
+              <w:rPr>
+                <w:rFonts w:ascii="Times New Roman" w:eastAsia="Times New Roman" w:hAnsi="Times New Roman" w:cs="Times New Roman"/>
+                <w:color w:val="000000"/>
+                <w:sz w:val="20"/>
+                <w:szCs w:val="20"/>
+                <w:shd w:val="clear" w:color="auto" w:fill="FFFFFF"/>
+              </w:rPr>
+              <w:t xml:space="preserve"> Filter </w:t>
+            </w:r>
+            <w:proofErr w:type="spellStart"/>
+            <w:r>
+              <w:rPr>
+                <w:rFonts w:ascii="Times New Roman" w:eastAsia="Times New Roman" w:hAnsi="Times New Roman" w:cs="Times New Roman"/>
+                <w:color w:val="000000"/>
+                <w:sz w:val="20"/>
+                <w:szCs w:val="20"/>
+                <w:shd w:val="clear" w:color="auto" w:fill="FFFFFF"/>
+              </w:rPr>
+              <w:t>xữ</w:t>
+            </w:r>
+            <w:proofErr w:type="spellEnd"/>
+            <w:r>
+              <w:rPr>
+                <w:rFonts w:ascii="Times New Roman" w:eastAsia="Times New Roman" w:hAnsi="Times New Roman" w:cs="Times New Roman"/>
+                <w:color w:val="000000"/>
+                <w:sz w:val="20"/>
+                <w:szCs w:val="20"/>
+                <w:shd w:val="clear" w:color="auto" w:fill="FFFFFF"/>
+              </w:rPr>
+              <w:t xml:space="preserve"> </w:t>
+            </w:r>
+            <w:proofErr w:type="spellStart"/>
+            <w:r>
+              <w:rPr>
+                <w:rFonts w:ascii="Times New Roman" w:eastAsia="Times New Roman" w:hAnsi="Times New Roman" w:cs="Times New Roman"/>
+                <w:color w:val="000000"/>
+                <w:sz w:val="20"/>
+                <w:szCs w:val="20"/>
+                <w:shd w:val="clear" w:color="auto" w:fill="FFFFFF"/>
+              </w:rPr>
+              <w:t>lý</w:t>
+            </w:r>
+            <w:proofErr w:type="spellEnd"/>
           </w:p>
         </w:tc>
         <w:tc>
@@ -673,59 +1097,212 @@
                 <w:color w:val="000000"/>
                 <w:sz w:val="20"/>
                 <w:szCs w:val="20"/>
-                <w:shd w:val="clear" w:color="auto" w:fill="F6FFE1"/>
+                <w:shd w:val="clear" w:color="auto" w:fill="FFFFFF"/>
               </w:rPr>
             </w:pPr>
-            <w:r>
-              <w:rPr>
-                <w:color w:val="000000"/>
-                <w:sz w:val="20"/>
-                <w:szCs w:val="20"/>
-                <w:shd w:val="clear" w:color="auto" w:fill="FFFFFF"/>
-              </w:rPr>
-              <w:t>This method is declared in</w:t>
-            </w:r>
-            <w:r>
-              <w:rPr>
-                <w:rStyle w:val="apple-converted-space"/>
-                <w:color w:val="000000"/>
-                <w:sz w:val="20"/>
-                <w:szCs w:val="20"/>
-                <w:shd w:val="clear" w:color="auto" w:fill="FFFFFF"/>
-              </w:rPr>
-              <w:t> </w:t>
-            </w:r>
-            <w:proofErr w:type="spellStart"/>
-            <w:r>
-              <w:rPr>
-                <w:color w:val="000000"/>
-                <w:sz w:val="20"/>
-                <w:szCs w:val="20"/>
-                <w:shd w:val="clear" w:color="auto" w:fill="FFFFFF"/>
-              </w:rPr>
-              <w:t>RequestDispatcher</w:t>
-            </w:r>
-            <w:proofErr w:type="spellEnd"/>
-            <w:r>
-              <w:rPr>
-                <w:rStyle w:val="apple-converted-space"/>
-                <w:b/>
-                <w:bCs/>
-                <w:color w:val="000000"/>
-                <w:sz w:val="20"/>
-                <w:szCs w:val="20"/>
-                <w:shd w:val="clear" w:color="auto" w:fill="FFFFFF"/>
-              </w:rPr>
-              <w:t> </w:t>
-            </w:r>
-            <w:r>
-              <w:rPr>
-                <w:color w:val="000000"/>
-                <w:sz w:val="20"/>
-                <w:szCs w:val="20"/>
-                <w:shd w:val="clear" w:color="auto" w:fill="FFFFFF"/>
-              </w:rPr>
-              <w:t>Interface.</w:t>
+            <w:proofErr w:type="spellStart"/>
+            <w:r>
+              <w:rPr>
+                <w:color w:val="000000"/>
+                <w:sz w:val="20"/>
+                <w:szCs w:val="20"/>
+                <w:shd w:val="clear" w:color="auto" w:fill="FFFFFF"/>
+              </w:rPr>
+              <w:t>Không</w:t>
+            </w:r>
+            <w:proofErr w:type="spellEnd"/>
+            <w:r>
+              <w:rPr>
+                <w:color w:val="000000"/>
+                <w:sz w:val="20"/>
+                <w:szCs w:val="20"/>
+                <w:shd w:val="clear" w:color="auto" w:fill="FFFFFF"/>
+              </w:rPr>
+              <w:t xml:space="preserve"> qua Filter</w:t>
+            </w:r>
+          </w:p>
+        </w:tc>
+      </w:tr>
+      <w:tr>
+        <w:tc>
+          <w:tcPr>
+            <w:tcW w:w="4585" w:type="dxa"/>
+          </w:tcPr>
+          <w:p>
+            <w:pPr>
+              <w:spacing w:line="345" w:lineRule="atLeast"/>
+              <w:rPr>
+                <w:rFonts w:ascii="Times New Roman" w:eastAsia="Times New Roman" w:hAnsi="Times New Roman" w:cs="Times New Roman"/>
+                <w:color w:val="000000"/>
+                <w:sz w:val="20"/>
+                <w:szCs w:val="20"/>
+                <w:shd w:val="clear" w:color="auto" w:fill="FFFFFF"/>
+              </w:rPr>
+            </w:pPr>
+            <w:proofErr w:type="spellStart"/>
+            <w:r>
+              <w:rPr>
+                <w:rFonts w:ascii="Times New Roman" w:eastAsia="Times New Roman" w:hAnsi="Times New Roman" w:cs="Times New Roman"/>
+                <w:color w:val="000000"/>
+                <w:sz w:val="20"/>
+                <w:szCs w:val="20"/>
+                <w:shd w:val="clear" w:color="auto" w:fill="FFFFFF"/>
+              </w:rPr>
+              <w:t>Người</w:t>
+            </w:r>
+            <w:proofErr w:type="spellEnd"/>
+            <w:r>
+              <w:rPr>
+                <w:rFonts w:ascii="Times New Roman" w:eastAsia="Times New Roman" w:hAnsi="Times New Roman" w:cs="Times New Roman"/>
+                <w:color w:val="000000"/>
+                <w:sz w:val="20"/>
+                <w:szCs w:val="20"/>
+                <w:shd w:val="clear" w:color="auto" w:fill="FFFFFF"/>
+              </w:rPr>
+              <w:t xml:space="preserve"> </w:t>
+            </w:r>
+            <w:proofErr w:type="spellStart"/>
+            <w:r>
+              <w:rPr>
+                <w:rFonts w:ascii="Times New Roman" w:eastAsia="Times New Roman" w:hAnsi="Times New Roman" w:cs="Times New Roman"/>
+                <w:color w:val="000000"/>
+                <w:sz w:val="20"/>
+                <w:szCs w:val="20"/>
+                <w:shd w:val="clear" w:color="auto" w:fill="FFFFFF"/>
+              </w:rPr>
+              <w:t>dùng</w:t>
+            </w:r>
+            <w:proofErr w:type="spellEnd"/>
+            <w:r>
+              <w:rPr>
+                <w:rFonts w:ascii="Times New Roman" w:eastAsia="Times New Roman" w:hAnsi="Times New Roman" w:cs="Times New Roman"/>
+                <w:color w:val="000000"/>
+                <w:sz w:val="20"/>
+                <w:szCs w:val="20"/>
+                <w:shd w:val="clear" w:color="auto" w:fill="FFFFFF"/>
+              </w:rPr>
+              <w:t xml:space="preserve"> </w:t>
+            </w:r>
+            <w:proofErr w:type="spellStart"/>
+            <w:r>
+              <w:rPr>
+                <w:rFonts w:ascii="Times New Roman" w:eastAsia="Times New Roman" w:hAnsi="Times New Roman" w:cs="Times New Roman"/>
+                <w:color w:val="000000"/>
+                <w:sz w:val="20"/>
+                <w:szCs w:val="20"/>
+                <w:shd w:val="clear" w:color="auto" w:fill="FFFFFF"/>
+              </w:rPr>
+              <w:t>thấy</w:t>
+            </w:r>
+            <w:proofErr w:type="spellEnd"/>
+            <w:r>
+              <w:rPr>
+                <w:rFonts w:ascii="Times New Roman" w:eastAsia="Times New Roman" w:hAnsi="Times New Roman" w:cs="Times New Roman"/>
+                <w:color w:val="000000"/>
+                <w:sz w:val="20"/>
+                <w:szCs w:val="20"/>
+                <w:shd w:val="clear" w:color="auto" w:fill="FFFFFF"/>
+              </w:rPr>
+              <w:t xml:space="preserve"> </w:t>
+            </w:r>
+            <w:proofErr w:type="spellStart"/>
+            <w:r>
+              <w:rPr>
+                <w:rFonts w:ascii="Times New Roman" w:eastAsia="Times New Roman" w:hAnsi="Times New Roman" w:cs="Times New Roman"/>
+                <w:color w:val="000000"/>
+                <w:sz w:val="20"/>
+                <w:szCs w:val="20"/>
+                <w:shd w:val="clear" w:color="auto" w:fill="FFFFFF"/>
+              </w:rPr>
+              <w:t>được</w:t>
+            </w:r>
+            <w:proofErr w:type="spellEnd"/>
+            <w:r>
+              <w:rPr>
+                <w:rFonts w:ascii="Times New Roman" w:eastAsia="Times New Roman" w:hAnsi="Times New Roman" w:cs="Times New Roman"/>
+                <w:color w:val="000000"/>
+                <w:sz w:val="20"/>
+                <w:szCs w:val="20"/>
+                <w:shd w:val="clear" w:color="auto" w:fill="FFFFFF"/>
+              </w:rPr>
+              <w:t xml:space="preserve"> URL</w:t>
+            </w:r>
+          </w:p>
+        </w:tc>
+        <w:tc>
+          <w:tcPr>
+            <w:tcW w:w="4765" w:type="dxa"/>
+          </w:tcPr>
+          <w:p>
+            <w:pPr>
+              <w:pStyle w:val="NormalWeb"/>
+              <w:spacing w:line="345" w:lineRule="atLeast"/>
+              <w:rPr>
+                <w:color w:val="000000"/>
+                <w:sz w:val="20"/>
+                <w:szCs w:val="20"/>
+                <w:shd w:val="clear" w:color="auto" w:fill="FFFFFF"/>
+              </w:rPr>
+            </w:pPr>
+            <w:proofErr w:type="spellStart"/>
+            <w:r>
+              <w:rPr>
+                <w:color w:val="000000"/>
+                <w:sz w:val="20"/>
+                <w:szCs w:val="20"/>
+                <w:shd w:val="clear" w:color="auto" w:fill="FFFFFF"/>
+              </w:rPr>
+              <w:t>Không</w:t>
+            </w:r>
+            <w:proofErr w:type="spellEnd"/>
+            <w:r>
+              <w:rPr>
+                <w:color w:val="000000"/>
+                <w:sz w:val="20"/>
+                <w:szCs w:val="20"/>
+                <w:shd w:val="clear" w:color="auto" w:fill="FFFFFF"/>
+              </w:rPr>
+              <w:t xml:space="preserve"> </w:t>
+            </w:r>
+            <w:proofErr w:type="spellStart"/>
+            <w:r>
+              <w:rPr>
+                <w:color w:val="000000"/>
+                <w:sz w:val="20"/>
+                <w:szCs w:val="20"/>
+                <w:shd w:val="clear" w:color="auto" w:fill="FFFFFF"/>
+              </w:rPr>
+              <w:t>thấy</w:t>
+            </w:r>
+            <w:proofErr w:type="spellEnd"/>
+            <w:r>
+              <w:rPr>
+                <w:color w:val="000000"/>
+                <w:sz w:val="20"/>
+                <w:szCs w:val="20"/>
+                <w:shd w:val="clear" w:color="auto" w:fill="FFFFFF"/>
+              </w:rPr>
+              <w:t xml:space="preserve"> </w:t>
+            </w:r>
+            <w:proofErr w:type="spellStart"/>
+            <w:r>
+              <w:rPr>
+                <w:color w:val="000000"/>
+                <w:sz w:val="20"/>
+                <w:szCs w:val="20"/>
+                <w:shd w:val="clear" w:color="auto" w:fill="FFFFFF"/>
+              </w:rPr>
+              <w:t>được</w:t>
+            </w:r>
+            <w:proofErr w:type="spellEnd"/>
+            <w:r>
+              <w:rPr>
+                <w:color w:val="000000"/>
+                <w:sz w:val="20"/>
+                <w:szCs w:val="20"/>
+                <w:shd w:val="clear" w:color="auto" w:fill="FFFFFF"/>
+              </w:rPr>
+              <w:t xml:space="preserve"> URL</w:t>
             </w:r>
           </w:p>
         </w:tc>
@@ -742,8 +1319,6 @@
           <w:szCs w:val="22"/>
         </w:rPr>
       </w:pPr>
-      <w:bookmarkStart w:id="0" w:name="_GoBack"/>
-      <w:bookmarkEnd w:id="0"/>
     </w:p>
     <w:p>
       <w:pPr>

</xml_diff>